<commit_message>
Added exclusive to XOR, XNOR
</commit_message>
<xml_diff>
--- a/docs/homework/02-A-TransistorsToGates.docx
+++ b/docs/homework/02-A-TransistorsToGates.docx
@@ -1165,10 +1165,7 @@
         <w:t xml:space="preserve"> </w:t>
       </w:r>
       <w:r>
-        <w:t>the history of computing</w:t>
-      </w:r>
-      <w:r>
-        <w:t xml:space="preserve">.  </w:t>
+        <w:t xml:space="preserve">the history of computing.  </w:t>
       </w:r>
       <w:r>
         <w:t xml:space="preserve">In the next several classes </w:t>
@@ -2658,13 +2655,7 @@
         <w:t xml:space="preserve"> 4. </w:t>
       </w:r>
       <w:r>
-        <w:t>In Java</w:t>
-      </w:r>
-      <w:r>
-        <w:t>, and most other programming languages as well,</w:t>
-      </w:r>
-      <w:r>
-        <w:t xml:space="preserve"> </w:t>
+        <w:t xml:space="preserve">In Java, and most other programming languages as well, </w:t>
       </w:r>
       <w:r>
         <w:t xml:space="preserve">the </w:t>
@@ -3373,13 +3364,7 @@
     <w:p/>
     <w:p>
       <w:r>
-        <w:t xml:space="preserve">From your truth table in question #3 you </w:t>
-      </w:r>
-      <w:r>
-        <w:t>should</w:t>
-      </w:r>
-      <w:r>
-        <w:t xml:space="preserve"> see that the CMOS circuit we have been studying changes a TRUE input to a FALSE output and a FALSE input to a TRUE output. </w:t>
+        <w:t xml:space="preserve">From your truth table in question #3 you should see that the CMOS circuit we have been studying changes a TRUE input to a FALSE output and a FALSE input to a TRUE output. </w:t>
       </w:r>
       <w:r>
         <w:t xml:space="preserve">Because </w:t>
@@ -3514,10 +3499,7 @@
         <w:t>h</w:t>
       </w:r>
       <w:r>
-        <w:t xml:space="preserve">e </w:t>
-      </w:r>
-      <w:r>
-        <w:t xml:space="preserve">particular configuration of transistors that </w:t>
+        <w:t xml:space="preserve">e particular configuration of transistors that </w:t>
       </w:r>
       <w:r>
         <w:t xml:space="preserve">make up a Logic Inverter.  </w:t>
@@ -3908,19 +3890,7 @@
         </w:numPr>
       </w:pPr>
       <w:r>
-        <w:t>The value of the input</w:t>
-      </w:r>
-      <w:r>
-        <w:t>s</w:t>
-      </w:r>
-      <w:r>
-        <w:t xml:space="preserve"> set to </w:t>
-      </w:r>
-      <w:r>
-        <w:t>A=0 and B=</w:t>
-      </w:r>
-      <w:r>
-        <w:t xml:space="preserve">0. </w:t>
+        <w:t xml:space="preserve">The value of the inputs set to A=0 and B=0. </w:t>
       </w:r>
     </w:p>
     <w:p>
@@ -3932,13 +3902,7 @@
         </w:numPr>
       </w:pPr>
       <w:r>
-        <w:t xml:space="preserve">The positions of the imaginary “switches” in </w:t>
-      </w:r>
-      <w:r>
-        <w:t>each of the four</w:t>
-      </w:r>
-      <w:r>
-        <w:t xml:space="preserve"> transistors.</w:t>
+        <w:t>The positions of the imaginary “switches” in each of the four transistors.</w:t>
       </w:r>
     </w:p>
     <w:p>
@@ -3950,13 +3914,7 @@
         </w:numPr>
       </w:pPr>
       <w:r>
-        <w:t>The value of the output</w:t>
-      </w:r>
-      <w:r>
-        <w:t xml:space="preserve"> (Z) that would be produced</w:t>
-      </w:r>
-      <w:r>
-        <w:t>.</w:t>
+        <w:t>The value of the output (Z) that would be produced.</w:t>
       </w:r>
     </w:p>
     <w:p>
@@ -5008,23 +4966,7 @@
             <w:color w:val="0000FF"/>
             <w:u w:val="single"/>
           </w:rPr>
-          <w:t>https://www.electronics-tutorials.ws/b</w:t>
-        </w:r>
-        <w:r>
-          <w:rPr>
-            <w:rFonts w:eastAsia="Times New Roman" w:cs="Times New Roman"/>
-            <w:color w:val="0000FF"/>
-            <w:u w:val="single"/>
-          </w:rPr>
-          <w:t>o</w:t>
-        </w:r>
-        <w:r>
-          <w:rPr>
-            <w:rFonts w:eastAsia="Times New Roman" w:cs="Times New Roman"/>
-            <w:color w:val="0000FF"/>
-            <w:u w:val="single"/>
-          </w:rPr>
-          <w:t>olean/bool_7.html</w:t>
+          <w:t>https://www.electronics-tutorials.ws/boolean/bool_7.html</w:t>
         </w:r>
       </w:hyperlink>
       <w:r>
@@ -5465,13 +5407,7 @@
         <w:rPr>
           <w:rFonts w:eastAsia="Times New Roman" w:cs="Times New Roman"/>
         </w:rPr>
-        <w:t xml:space="preserve"> the corresponding </w:t>
-      </w:r>
-      <w:r>
-        <w:rPr>
-          <w:rFonts w:eastAsia="Times New Roman" w:cs="Times New Roman"/>
-        </w:rPr>
-        <w:t xml:space="preserve">Boolean function </w:t>
+        <w:t xml:space="preserve"> the corresponding Boolean function </w:t>
       </w:r>
       <w:r>
         <w:rPr>
@@ -5560,11 +5496,11 @@
         <w:tblLook w:val="04A0" w:firstRow="1" w:lastRow="0" w:firstColumn="1" w:lastColumn="0" w:noHBand="0" w:noVBand="1"/>
       </w:tblPr>
       <w:tblGrid>
-        <w:gridCol w:w="1025"/>
-        <w:gridCol w:w="1196"/>
-        <w:gridCol w:w="1575"/>
+        <w:gridCol w:w="1028"/>
+        <w:gridCol w:w="1192"/>
+        <w:gridCol w:w="1573"/>
         <w:gridCol w:w="4163"/>
-        <w:gridCol w:w="1281"/>
+        <w:gridCol w:w="1284"/>
       </w:tblGrid>
       <w:tr>
         <w:trPr>
@@ -5691,14 +5627,14 @@
             <w:pPr>
               <w:jc w:val="center"/>
               <w:rPr>
-                <w:rFonts w:ascii="Times New Roman" w:eastAsia="Times New Roman" w:hAnsi="Times New Roman" w:cs="Times New Roman"/>
+                <w:rFonts w:eastAsia="Times New Roman" w:cstheme="minorHAnsi"/>
                 <w:b/>
                 <w:bCs/>
               </w:rPr>
             </w:pPr>
             <w:r>
               <w:rPr>
-                <w:rFonts w:ascii="Times New Roman" w:eastAsia="Times New Roman" w:hAnsi="Times New Roman" w:cs="Times New Roman"/>
+                <w:rFonts w:eastAsia="Times New Roman" w:cstheme="minorHAnsi"/>
                 <w:b/>
                 <w:bCs/>
               </w:rPr>
@@ -5720,14 +5656,14 @@
             <w:pPr>
               <w:jc w:val="center"/>
               <w:rPr>
-                <w:rFonts w:ascii="Times New Roman" w:eastAsia="Times New Roman" w:hAnsi="Times New Roman" w:cs="Times New Roman"/>
+                <w:rFonts w:eastAsia="Times New Roman" w:cstheme="minorHAnsi"/>
                 <w:b/>
                 <w:bCs/>
               </w:rPr>
             </w:pPr>
             <w:r>
               <w:rPr>
-                <w:rFonts w:ascii="Times New Roman" w:eastAsia="Times New Roman" w:hAnsi="Times New Roman" w:cs="Times New Roman"/>
+                <w:rFonts w:eastAsia="Times New Roman" w:cstheme="minorHAnsi"/>
                 <w:b/>
                 <w:bCs/>
               </w:rPr>
@@ -5749,14 +5685,14 @@
             <w:pPr>
               <w:jc w:val="center"/>
               <w:rPr>
-                <w:rFonts w:ascii="Times New Roman" w:eastAsia="Times New Roman" w:hAnsi="Times New Roman" w:cs="Times New Roman"/>
+                <w:rFonts w:eastAsia="Times New Roman" w:cstheme="minorHAnsi"/>
                 <w:b/>
                 <w:bCs/>
               </w:rPr>
             </w:pPr>
             <w:r>
               <w:rPr>
-                <w:rFonts w:ascii="Times New Roman" w:eastAsia="Times New Roman" w:hAnsi="Times New Roman" w:cs="Times New Roman"/>
+                <w:rFonts w:eastAsia="Times New Roman" w:cstheme="minorHAnsi"/>
                 <w:b/>
                 <w:bCs/>
               </w:rPr>
@@ -5817,12 +5753,12 @@
             <w:pPr>
               <w:jc w:val="center"/>
               <w:rPr>
-                <w:rFonts w:ascii="Times New Roman" w:eastAsia="Times New Roman" w:hAnsi="Times New Roman" w:cs="Times New Roman"/>
+                <w:rFonts w:ascii="Courier" w:eastAsia="Times New Roman" w:hAnsi="Courier" w:cs="Times New Roman"/>
               </w:rPr>
             </w:pPr>
             <w:r>
               <w:rPr>
-                <w:rFonts w:ascii="Times New Roman" w:eastAsia="Times New Roman" w:hAnsi="Times New Roman" w:cs="Times New Roman"/>
+                <w:rFonts w:ascii="Courier" w:eastAsia="Times New Roman" w:hAnsi="Courier" w:cs="Times New Roman"/>
               </w:rPr>
               <w:t>OR</w:t>
             </w:r>
@@ -5841,7 +5777,7 @@
           <w:p>
             <w:pPr>
               <w:rPr>
-                <w:rFonts w:ascii="Times New Roman" w:eastAsia="Times New Roman" w:hAnsi="Times New Roman" w:cs="Times New Roman"/>
+                <w:rFonts w:ascii="Courier" w:eastAsia="Times New Roman" w:hAnsi="Courier" w:cs="Times New Roman"/>
               </w:rPr>
             </w:pPr>
           </w:p>
@@ -5859,7 +5795,7 @@
           <w:p>
             <w:pPr>
               <w:rPr>
-                <w:rFonts w:ascii="Times New Roman" w:eastAsia="Times New Roman" w:hAnsi="Times New Roman" w:cs="Times New Roman"/>
+                <w:rFonts w:ascii="Courier" w:eastAsia="Times New Roman" w:hAnsi="Courier" w:cs="Times New Roman"/>
               </w:rPr>
             </w:pPr>
           </w:p>
@@ -5895,7 +5831,7 @@
                   <w:pPr>
                     <w:jc w:val="center"/>
                     <w:rPr>
-                      <w:rFonts w:ascii="Calibri" w:hAnsi="Calibri"/>
+                      <w:rFonts w:ascii="Courier" w:hAnsi="Courier"/>
                       <w:b/>
                       <w:bCs/>
                       <w:color w:val="000000"/>
@@ -5903,7 +5839,7 @@
                   </w:pPr>
                   <w:r>
                     <w:rPr>
-                      <w:rFonts w:ascii="Calibri" w:hAnsi="Calibri"/>
+                      <w:rFonts w:ascii="Courier" w:hAnsi="Courier"/>
                       <w:b/>
                       <w:bCs/>
                       <w:color w:val="000000"/>
@@ -5930,7 +5866,7 @@
                   <w:pPr>
                     <w:jc w:val="center"/>
                     <w:rPr>
-                      <w:rFonts w:ascii="Calibri" w:hAnsi="Calibri"/>
+                      <w:rFonts w:ascii="Courier" w:hAnsi="Courier"/>
                       <w:b/>
                       <w:bCs/>
                       <w:color w:val="000000"/>
@@ -5938,7 +5874,7 @@
                   </w:pPr>
                   <w:r>
                     <w:rPr>
-                      <w:rFonts w:ascii="Calibri" w:hAnsi="Calibri"/>
+                      <w:rFonts w:ascii="Courier" w:hAnsi="Courier"/>
                       <w:b/>
                       <w:bCs/>
                       <w:color w:val="000000"/>
@@ -5965,7 +5901,7 @@
                   <w:pPr>
                     <w:jc w:val="center"/>
                     <w:rPr>
-                      <w:rFonts w:ascii="Calibri" w:hAnsi="Calibri"/>
+                      <w:rFonts w:ascii="Courier" w:hAnsi="Courier"/>
                       <w:b/>
                       <w:bCs/>
                       <w:color w:val="000000"/>
@@ -5973,7 +5909,7 @@
                   </w:pPr>
                   <w:r>
                     <w:rPr>
-                      <w:rFonts w:ascii="Calibri" w:hAnsi="Calibri"/>
+                      <w:rFonts w:ascii="Courier" w:hAnsi="Courier"/>
                       <w:b/>
                       <w:bCs/>
                       <w:color w:val="000000"/>
@@ -6005,13 +5941,13 @@
                   <w:pPr>
                     <w:jc w:val="center"/>
                     <w:rPr>
-                      <w:rFonts w:ascii="Calibri" w:hAnsi="Calibri"/>
+                      <w:rFonts w:ascii="Courier" w:hAnsi="Courier"/>
                       <w:color w:val="000000"/>
                     </w:rPr>
                   </w:pPr>
                   <w:r>
                     <w:rPr>
-                      <w:rFonts w:ascii="Calibri" w:hAnsi="Calibri"/>
+                      <w:rFonts w:ascii="Courier" w:hAnsi="Courier"/>
                       <w:color w:val="000000"/>
                     </w:rPr>
                     <w:t> </w:t>
@@ -6036,7 +5972,7 @@
                   <w:pPr>
                     <w:jc w:val="center"/>
                     <w:rPr>
-                      <w:rFonts w:ascii="Calibri" w:hAnsi="Calibri"/>
+                      <w:rFonts w:ascii="Courier" w:hAnsi="Courier"/>
                       <w:color w:val="000000"/>
                     </w:rPr>
                   </w:pPr>
@@ -6060,13 +5996,13 @@
                   <w:pPr>
                     <w:jc w:val="center"/>
                     <w:rPr>
-                      <w:rFonts w:ascii="Calibri" w:hAnsi="Calibri"/>
+                      <w:rFonts w:ascii="Courier" w:hAnsi="Courier"/>
                       <w:color w:val="000000"/>
                     </w:rPr>
                   </w:pPr>
                   <w:r>
                     <w:rPr>
-                      <w:rFonts w:ascii="Calibri" w:hAnsi="Calibri"/>
+                      <w:rFonts w:ascii="Courier" w:hAnsi="Courier"/>
                       <w:color w:val="000000"/>
                     </w:rPr>
                     <w:t> </w:t>
@@ -6096,13 +6032,13 @@
                   <w:pPr>
                     <w:jc w:val="center"/>
                     <w:rPr>
-                      <w:rFonts w:ascii="Calibri" w:hAnsi="Calibri"/>
+                      <w:rFonts w:ascii="Courier" w:hAnsi="Courier"/>
                       <w:color w:val="000000"/>
                     </w:rPr>
                   </w:pPr>
                   <w:r>
                     <w:rPr>
-                      <w:rFonts w:ascii="Calibri" w:hAnsi="Calibri"/>
+                      <w:rFonts w:ascii="Courier" w:hAnsi="Courier"/>
                       <w:color w:val="000000"/>
                     </w:rPr>
                     <w:t> </w:t>
@@ -6127,7 +6063,7 @@
                   <w:pPr>
                     <w:jc w:val="center"/>
                     <w:rPr>
-                      <w:rFonts w:ascii="Calibri" w:hAnsi="Calibri"/>
+                      <w:rFonts w:ascii="Courier" w:hAnsi="Courier"/>
                       <w:color w:val="000000"/>
                     </w:rPr>
                   </w:pPr>
@@ -6151,13 +6087,13 @@
                   <w:pPr>
                     <w:jc w:val="center"/>
                     <w:rPr>
-                      <w:rFonts w:ascii="Calibri" w:hAnsi="Calibri"/>
+                      <w:rFonts w:ascii="Courier" w:hAnsi="Courier"/>
                       <w:color w:val="000000"/>
                     </w:rPr>
                   </w:pPr>
                   <w:r>
                     <w:rPr>
-                      <w:rFonts w:ascii="Calibri" w:hAnsi="Calibri"/>
+                      <w:rFonts w:ascii="Courier" w:hAnsi="Courier"/>
                       <w:color w:val="000000"/>
                     </w:rPr>
                     <w:t> </w:t>
@@ -6187,13 +6123,13 @@
                   <w:pPr>
                     <w:jc w:val="center"/>
                     <w:rPr>
-                      <w:rFonts w:ascii="Calibri" w:hAnsi="Calibri"/>
+                      <w:rFonts w:ascii="Courier" w:hAnsi="Courier"/>
                       <w:color w:val="000000"/>
                     </w:rPr>
                   </w:pPr>
                   <w:r>
                     <w:rPr>
-                      <w:rFonts w:ascii="Calibri" w:hAnsi="Calibri"/>
+                      <w:rFonts w:ascii="Courier" w:hAnsi="Courier"/>
                       <w:color w:val="000000"/>
                     </w:rPr>
                     <w:t> </w:t>
@@ -6218,7 +6154,7 @@
                   <w:pPr>
                     <w:jc w:val="center"/>
                     <w:rPr>
-                      <w:rFonts w:ascii="Calibri" w:hAnsi="Calibri"/>
+                      <w:rFonts w:ascii="Courier" w:hAnsi="Courier"/>
                       <w:color w:val="000000"/>
                     </w:rPr>
                   </w:pPr>
@@ -6242,13 +6178,13 @@
                   <w:pPr>
                     <w:jc w:val="center"/>
                     <w:rPr>
-                      <w:rFonts w:ascii="Calibri" w:hAnsi="Calibri"/>
+                      <w:rFonts w:ascii="Courier" w:hAnsi="Courier"/>
                       <w:color w:val="000000"/>
                     </w:rPr>
                   </w:pPr>
                   <w:r>
                     <w:rPr>
-                      <w:rFonts w:ascii="Calibri" w:hAnsi="Calibri"/>
+                      <w:rFonts w:ascii="Courier" w:hAnsi="Courier"/>
                       <w:color w:val="000000"/>
                     </w:rPr>
                     <w:t> </w:t>
@@ -6278,13 +6214,13 @@
                   <w:pPr>
                     <w:jc w:val="center"/>
                     <w:rPr>
-                      <w:rFonts w:ascii="Calibri" w:hAnsi="Calibri"/>
+                      <w:rFonts w:ascii="Courier" w:hAnsi="Courier"/>
                       <w:color w:val="000000"/>
                     </w:rPr>
                   </w:pPr>
                   <w:r>
                     <w:rPr>
-                      <w:rFonts w:ascii="Calibri" w:hAnsi="Calibri"/>
+                      <w:rFonts w:ascii="Courier" w:hAnsi="Courier"/>
                       <w:color w:val="000000"/>
                     </w:rPr>
                     <w:t> </w:t>
@@ -6309,13 +6245,13 @@
                   <w:pPr>
                     <w:jc w:val="center"/>
                     <w:rPr>
-                      <w:rFonts w:ascii="Calibri" w:hAnsi="Calibri"/>
+                      <w:rFonts w:ascii="Courier" w:hAnsi="Courier"/>
                       <w:color w:val="000000"/>
                     </w:rPr>
                   </w:pPr>
                   <w:r>
                     <w:rPr>
-                      <w:rFonts w:ascii="Calibri" w:hAnsi="Calibri"/>
+                      <w:rFonts w:ascii="Courier" w:hAnsi="Courier"/>
                       <w:color w:val="000000"/>
                     </w:rPr>
                     <w:t> </w:t>
@@ -6340,13 +6276,13 @@
                   <w:pPr>
                     <w:jc w:val="center"/>
                     <w:rPr>
-                      <w:rFonts w:ascii="Calibri" w:hAnsi="Calibri"/>
+                      <w:rFonts w:ascii="Courier" w:hAnsi="Courier"/>
                       <w:color w:val="000000"/>
                     </w:rPr>
                   </w:pPr>
                   <w:r>
                     <w:rPr>
-                      <w:rFonts w:ascii="Calibri" w:hAnsi="Calibri"/>
+                      <w:rFonts w:ascii="Courier" w:hAnsi="Courier"/>
                       <w:color w:val="000000"/>
                     </w:rPr>
                     <w:t> </w:t>
@@ -6358,12 +6294,12 @@
           <w:p>
             <w:pPr>
               <w:rPr>
-                <w:rFonts w:ascii="Times New Roman" w:eastAsia="Times New Roman" w:hAnsi="Times New Roman" w:cs="Times New Roman"/>
+                <w:rFonts w:ascii="Courier" w:eastAsia="Times New Roman" w:hAnsi="Courier" w:cs="Times New Roman"/>
               </w:rPr>
             </w:pPr>
             <w:r>
               <w:rPr>
-                <w:rFonts w:ascii="Times New Roman" w:eastAsia="Times New Roman" w:hAnsi="Times New Roman" w:cs="Times New Roman"/>
+                <w:rFonts w:ascii="Courier" w:eastAsia="Times New Roman" w:hAnsi="Courier" w:cs="Times New Roman"/>
               </w:rPr>
               <w:t xml:space="preserve"> </w:t>
             </w:r>
@@ -6419,12 +6355,12 @@
             <w:pPr>
               <w:jc w:val="center"/>
               <w:rPr>
-                <w:rFonts w:ascii="Times New Roman" w:eastAsia="Times New Roman" w:hAnsi="Times New Roman" w:cs="Times New Roman"/>
+                <w:rFonts w:ascii="Courier" w:eastAsia="Times New Roman" w:hAnsi="Courier" w:cs="Times New Roman"/>
               </w:rPr>
             </w:pPr>
             <w:r>
               <w:rPr>
-                <w:rFonts w:ascii="Times New Roman" w:eastAsia="Times New Roman" w:hAnsi="Times New Roman" w:cs="Times New Roman"/>
+                <w:rFonts w:ascii="Courier" w:eastAsia="Times New Roman" w:hAnsi="Courier" w:cs="Times New Roman"/>
               </w:rPr>
               <w:t>NOR</w:t>
             </w:r>
@@ -6443,7 +6379,7 @@
           <w:p>
             <w:pPr>
               <w:rPr>
-                <w:rFonts w:ascii="Times New Roman" w:eastAsia="Times New Roman" w:hAnsi="Times New Roman" w:cs="Times New Roman"/>
+                <w:rFonts w:ascii="Courier" w:eastAsia="Times New Roman" w:hAnsi="Courier" w:cs="Times New Roman"/>
               </w:rPr>
             </w:pPr>
           </w:p>
@@ -6461,7 +6397,7 @@
           <w:p>
             <w:pPr>
               <w:rPr>
-                <w:rFonts w:ascii="Times New Roman" w:eastAsia="Times New Roman" w:hAnsi="Times New Roman" w:cs="Times New Roman"/>
+                <w:rFonts w:ascii="Courier" w:eastAsia="Times New Roman" w:hAnsi="Courier" w:cs="Times New Roman"/>
               </w:rPr>
             </w:pPr>
           </w:p>
@@ -6497,7 +6433,7 @@
                   <w:pPr>
                     <w:jc w:val="center"/>
                     <w:rPr>
-                      <w:rFonts w:ascii="Calibri" w:hAnsi="Calibri"/>
+                      <w:rFonts w:ascii="Courier" w:hAnsi="Courier"/>
                       <w:b/>
                       <w:bCs/>
                       <w:color w:val="000000"/>
@@ -6505,7 +6441,7 @@
                   </w:pPr>
                   <w:r>
                     <w:rPr>
-                      <w:rFonts w:ascii="Calibri" w:hAnsi="Calibri"/>
+                      <w:rFonts w:ascii="Courier" w:hAnsi="Courier"/>
                       <w:b/>
                       <w:bCs/>
                       <w:color w:val="000000"/>
@@ -6532,7 +6468,7 @@
                   <w:pPr>
                     <w:jc w:val="center"/>
                     <w:rPr>
-                      <w:rFonts w:ascii="Calibri" w:hAnsi="Calibri"/>
+                      <w:rFonts w:ascii="Courier" w:hAnsi="Courier"/>
                       <w:b/>
                       <w:bCs/>
                       <w:color w:val="000000"/>
@@ -6540,7 +6476,7 @@
                   </w:pPr>
                   <w:r>
                     <w:rPr>
-                      <w:rFonts w:ascii="Calibri" w:hAnsi="Calibri"/>
+                      <w:rFonts w:ascii="Courier" w:hAnsi="Courier"/>
                       <w:b/>
                       <w:bCs/>
                       <w:color w:val="000000"/>
@@ -6567,7 +6503,7 @@
                   <w:pPr>
                     <w:jc w:val="center"/>
                     <w:rPr>
-                      <w:rFonts w:ascii="Calibri" w:hAnsi="Calibri"/>
+                      <w:rFonts w:ascii="Courier" w:hAnsi="Courier"/>
                       <w:b/>
                       <w:bCs/>
                       <w:color w:val="000000"/>
@@ -6575,7 +6511,7 @@
                   </w:pPr>
                   <w:r>
                     <w:rPr>
-                      <w:rFonts w:ascii="Calibri" w:hAnsi="Calibri"/>
+                      <w:rFonts w:ascii="Courier" w:hAnsi="Courier"/>
                       <w:b/>
                       <w:bCs/>
                       <w:color w:val="000000"/>
@@ -6607,7 +6543,7 @@
                   <w:pPr>
                     <w:jc w:val="center"/>
                     <w:rPr>
-                      <w:rFonts w:ascii="Calibri" w:hAnsi="Calibri"/>
+                      <w:rFonts w:ascii="Courier" w:hAnsi="Courier"/>
                       <w:b/>
                       <w:bCs/>
                       <w:color w:val="000000"/>
@@ -6615,7 +6551,7 @@
                   </w:pPr>
                   <w:r>
                     <w:rPr>
-                      <w:rFonts w:ascii="Calibri" w:hAnsi="Calibri"/>
+                      <w:rFonts w:ascii="Courier" w:hAnsi="Courier"/>
                       <w:b/>
                       <w:bCs/>
                       <w:color w:val="000000"/>
@@ -6642,7 +6578,7 @@
                   <w:pPr>
                     <w:jc w:val="center"/>
                     <w:rPr>
-                      <w:rFonts w:ascii="Calibri" w:hAnsi="Calibri"/>
+                      <w:rFonts w:ascii="Courier" w:hAnsi="Courier"/>
                       <w:b/>
                       <w:bCs/>
                       <w:color w:val="000000"/>
@@ -6668,7 +6604,7 @@
                   <w:pPr>
                     <w:jc w:val="center"/>
                     <w:rPr>
-                      <w:rFonts w:ascii="Calibri" w:hAnsi="Calibri"/>
+                      <w:rFonts w:ascii="Courier" w:hAnsi="Courier"/>
                       <w:b/>
                       <w:bCs/>
                       <w:color w:val="000000"/>
@@ -6676,7 +6612,7 @@
                   </w:pPr>
                   <w:r>
                     <w:rPr>
-                      <w:rFonts w:ascii="Calibri" w:hAnsi="Calibri"/>
+                      <w:rFonts w:ascii="Courier" w:hAnsi="Courier"/>
                       <w:b/>
                       <w:bCs/>
                       <w:color w:val="000000"/>
@@ -6708,7 +6644,7 @@
                   <w:pPr>
                     <w:jc w:val="center"/>
                     <w:rPr>
-                      <w:rFonts w:ascii="Calibri" w:hAnsi="Calibri"/>
+                      <w:rFonts w:ascii="Courier" w:hAnsi="Courier"/>
                       <w:b/>
                       <w:bCs/>
                       <w:color w:val="000000"/>
@@ -6716,7 +6652,7 @@
                   </w:pPr>
                   <w:r>
                     <w:rPr>
-                      <w:rFonts w:ascii="Calibri" w:hAnsi="Calibri"/>
+                      <w:rFonts w:ascii="Courier" w:hAnsi="Courier"/>
                       <w:b/>
                       <w:bCs/>
                       <w:color w:val="000000"/>
@@ -6743,7 +6679,7 @@
                   <w:pPr>
                     <w:jc w:val="center"/>
                     <w:rPr>
-                      <w:rFonts w:ascii="Calibri" w:hAnsi="Calibri"/>
+                      <w:rFonts w:ascii="Courier" w:hAnsi="Courier"/>
                       <w:b/>
                       <w:bCs/>
                       <w:color w:val="000000"/>
@@ -6769,7 +6705,7 @@
                   <w:pPr>
                     <w:jc w:val="center"/>
                     <w:rPr>
-                      <w:rFonts w:ascii="Calibri" w:hAnsi="Calibri"/>
+                      <w:rFonts w:ascii="Courier" w:hAnsi="Courier"/>
                       <w:b/>
                       <w:bCs/>
                       <w:color w:val="000000"/>
@@ -6777,7 +6713,7 @@
                   </w:pPr>
                   <w:r>
                     <w:rPr>
-                      <w:rFonts w:ascii="Calibri" w:hAnsi="Calibri"/>
+                      <w:rFonts w:ascii="Courier" w:hAnsi="Courier"/>
                       <w:b/>
                       <w:bCs/>
                       <w:color w:val="000000"/>
@@ -6809,7 +6745,7 @@
                   <w:pPr>
                     <w:jc w:val="center"/>
                     <w:rPr>
-                      <w:rFonts w:ascii="Calibri" w:hAnsi="Calibri"/>
+                      <w:rFonts w:ascii="Courier" w:hAnsi="Courier"/>
                       <w:b/>
                       <w:bCs/>
                       <w:color w:val="000000"/>
@@ -6817,7 +6753,7 @@
                   </w:pPr>
                   <w:r>
                     <w:rPr>
-                      <w:rFonts w:ascii="Calibri" w:hAnsi="Calibri"/>
+                      <w:rFonts w:ascii="Courier" w:hAnsi="Courier"/>
                       <w:b/>
                       <w:bCs/>
                       <w:color w:val="000000"/>
@@ -6845,7 +6781,7 @@
                   <w:pPr>
                     <w:jc w:val="center"/>
                     <w:rPr>
-                      <w:rFonts w:ascii="Calibri" w:hAnsi="Calibri"/>
+                      <w:rFonts w:ascii="Courier" w:hAnsi="Courier"/>
                       <w:b/>
                       <w:bCs/>
                       <w:color w:val="000000"/>
@@ -6871,7 +6807,7 @@
                   <w:pPr>
                     <w:jc w:val="center"/>
                     <w:rPr>
-                      <w:rFonts w:ascii="Calibri" w:hAnsi="Calibri"/>
+                      <w:rFonts w:ascii="Courier" w:hAnsi="Courier"/>
                       <w:b/>
                       <w:bCs/>
                       <w:color w:val="000000"/>
@@ -6879,7 +6815,7 @@
                   </w:pPr>
                   <w:r>
                     <w:rPr>
-                      <w:rFonts w:ascii="Calibri" w:hAnsi="Calibri"/>
+                      <w:rFonts w:ascii="Courier" w:hAnsi="Courier"/>
                       <w:b/>
                       <w:bCs/>
                       <w:color w:val="000000"/>
@@ -6911,7 +6847,7 @@
                   <w:pPr>
                     <w:jc w:val="center"/>
                     <w:rPr>
-                      <w:rFonts w:ascii="Calibri" w:hAnsi="Calibri"/>
+                      <w:rFonts w:ascii="Courier" w:hAnsi="Courier"/>
                       <w:b/>
                       <w:bCs/>
                       <w:color w:val="000000"/>
@@ -6919,7 +6855,7 @@
                   </w:pPr>
                   <w:r>
                     <w:rPr>
-                      <w:rFonts w:ascii="Calibri" w:hAnsi="Calibri"/>
+                      <w:rFonts w:ascii="Courier" w:hAnsi="Courier"/>
                       <w:b/>
                       <w:bCs/>
                       <w:color w:val="000000"/>
@@ -6946,7 +6882,7 @@
                   <w:pPr>
                     <w:jc w:val="center"/>
                     <w:rPr>
-                      <w:rFonts w:ascii="Calibri" w:hAnsi="Calibri"/>
+                      <w:rFonts w:ascii="Courier" w:hAnsi="Courier"/>
                       <w:b/>
                       <w:bCs/>
                       <w:color w:val="000000"/>
@@ -6954,7 +6890,7 @@
                   </w:pPr>
                   <w:r>
                     <w:rPr>
-                      <w:rFonts w:ascii="Calibri" w:hAnsi="Calibri"/>
+                      <w:rFonts w:ascii="Courier" w:hAnsi="Courier"/>
                       <w:b/>
                       <w:bCs/>
                       <w:color w:val="000000"/>
@@ -6981,7 +6917,7 @@
                   <w:pPr>
                     <w:jc w:val="center"/>
                     <w:rPr>
-                      <w:rFonts w:ascii="Calibri" w:hAnsi="Calibri"/>
+                      <w:rFonts w:ascii="Courier" w:hAnsi="Courier"/>
                       <w:b/>
                       <w:bCs/>
                       <w:color w:val="000000"/>
@@ -6989,7 +6925,7 @@
                   </w:pPr>
                   <w:r>
                     <w:rPr>
-                      <w:rFonts w:ascii="Calibri" w:hAnsi="Calibri"/>
+                      <w:rFonts w:ascii="Courier" w:hAnsi="Courier"/>
                       <w:b/>
                       <w:bCs/>
                       <w:color w:val="000000"/>
@@ -7003,12 +6939,12 @@
           <w:p>
             <w:pPr>
               <w:rPr>
-                <w:rFonts w:ascii="Times New Roman" w:eastAsia="Times New Roman" w:hAnsi="Times New Roman" w:cs="Times New Roman"/>
+                <w:rFonts w:ascii="Courier" w:eastAsia="Times New Roman" w:hAnsi="Courier" w:cs="Times New Roman"/>
               </w:rPr>
             </w:pPr>
             <w:r>
               <w:rPr>
-                <w:rFonts w:ascii="Times New Roman" w:eastAsia="Times New Roman" w:hAnsi="Times New Roman" w:cs="Times New Roman"/>
+                <w:rFonts w:ascii="Courier" w:eastAsia="Times New Roman" w:hAnsi="Courier" w:cs="Times New Roman"/>
               </w:rPr>
               <w:t xml:space="preserve"> </w:t>
             </w:r>
@@ -7064,12 +7000,12 @@
             <w:pPr>
               <w:jc w:val="center"/>
               <w:rPr>
-                <w:rFonts w:ascii="Times New Roman" w:eastAsia="Times New Roman" w:hAnsi="Times New Roman" w:cs="Times New Roman"/>
+                <w:rFonts w:ascii="Courier" w:eastAsia="Times New Roman" w:hAnsi="Courier" w:cs="Times New Roman"/>
               </w:rPr>
             </w:pPr>
             <w:r>
               <w:rPr>
-                <w:rFonts w:ascii="Times New Roman" w:eastAsia="Times New Roman" w:hAnsi="Times New Roman" w:cs="Times New Roman"/>
+                <w:rFonts w:ascii="Courier" w:eastAsia="Times New Roman" w:hAnsi="Courier" w:cs="Times New Roman"/>
               </w:rPr>
               <w:t>AND</w:t>
             </w:r>
@@ -7088,7 +7024,7 @@
           <w:p>
             <w:pPr>
               <w:rPr>
-                <w:rFonts w:ascii="Times New Roman" w:eastAsia="Times New Roman" w:hAnsi="Times New Roman" w:cs="Times New Roman"/>
+                <w:rFonts w:ascii="Courier" w:eastAsia="Times New Roman" w:hAnsi="Courier" w:cs="Times New Roman"/>
               </w:rPr>
             </w:pPr>
           </w:p>
@@ -7106,7 +7042,7 @@
           <w:p>
             <w:pPr>
               <w:rPr>
-                <w:rFonts w:ascii="Times New Roman" w:eastAsia="Times New Roman" w:hAnsi="Times New Roman" w:cs="Times New Roman"/>
+                <w:rFonts w:ascii="Courier" w:eastAsia="Times New Roman" w:hAnsi="Courier" w:cs="Times New Roman"/>
               </w:rPr>
             </w:pPr>
           </w:p>
@@ -7142,7 +7078,7 @@
                   <w:pPr>
                     <w:jc w:val="center"/>
                     <w:rPr>
-                      <w:rFonts w:ascii="Calibri" w:hAnsi="Calibri"/>
+                      <w:rFonts w:ascii="Courier" w:hAnsi="Courier"/>
                       <w:b/>
                       <w:bCs/>
                       <w:color w:val="000000"/>
@@ -7150,7 +7086,7 @@
                   </w:pPr>
                   <w:r>
                     <w:rPr>
-                      <w:rFonts w:ascii="Calibri" w:hAnsi="Calibri"/>
+                      <w:rFonts w:ascii="Courier" w:hAnsi="Courier"/>
                       <w:b/>
                       <w:bCs/>
                       <w:color w:val="000000"/>
@@ -7177,7 +7113,7 @@
                   <w:pPr>
                     <w:jc w:val="center"/>
                     <w:rPr>
-                      <w:rFonts w:ascii="Calibri" w:hAnsi="Calibri"/>
+                      <w:rFonts w:ascii="Courier" w:hAnsi="Courier"/>
                       <w:b/>
                       <w:bCs/>
                       <w:color w:val="000000"/>
@@ -7185,7 +7121,7 @@
                   </w:pPr>
                   <w:r>
                     <w:rPr>
-                      <w:rFonts w:ascii="Calibri" w:hAnsi="Calibri"/>
+                      <w:rFonts w:ascii="Courier" w:hAnsi="Courier"/>
                       <w:b/>
                       <w:bCs/>
                       <w:color w:val="000000"/>
@@ -7212,7 +7148,7 @@
                   <w:pPr>
                     <w:jc w:val="center"/>
                     <w:rPr>
-                      <w:rFonts w:ascii="Calibri" w:hAnsi="Calibri"/>
+                      <w:rFonts w:ascii="Courier" w:hAnsi="Courier"/>
                       <w:b/>
                       <w:bCs/>
                       <w:color w:val="000000"/>
@@ -7220,7 +7156,7 @@
                   </w:pPr>
                   <w:r>
                     <w:rPr>
-                      <w:rFonts w:ascii="Calibri" w:hAnsi="Calibri"/>
+                      <w:rFonts w:ascii="Courier" w:hAnsi="Courier"/>
                       <w:b/>
                       <w:bCs/>
                       <w:color w:val="000000"/>
@@ -7252,13 +7188,13 @@
                   <w:pPr>
                     <w:jc w:val="center"/>
                     <w:rPr>
-                      <w:rFonts w:ascii="Calibri" w:hAnsi="Calibri"/>
+                      <w:rFonts w:ascii="Courier" w:hAnsi="Courier"/>
                       <w:color w:val="000000"/>
                     </w:rPr>
                   </w:pPr>
                   <w:r>
                     <w:rPr>
-                      <w:rFonts w:ascii="Calibri" w:hAnsi="Calibri"/>
+                      <w:rFonts w:ascii="Courier" w:hAnsi="Courier"/>
                       <w:color w:val="000000"/>
                     </w:rPr>
                     <w:t> </w:t>
@@ -7283,7 +7219,7 @@
                   <w:pPr>
                     <w:jc w:val="center"/>
                     <w:rPr>
-                      <w:rFonts w:ascii="Calibri" w:hAnsi="Calibri"/>
+                      <w:rFonts w:ascii="Courier" w:hAnsi="Courier"/>
                       <w:color w:val="000000"/>
                     </w:rPr>
                   </w:pPr>
@@ -7307,13 +7243,13 @@
                   <w:pPr>
                     <w:jc w:val="center"/>
                     <w:rPr>
-                      <w:rFonts w:ascii="Calibri" w:hAnsi="Calibri"/>
+                      <w:rFonts w:ascii="Courier" w:hAnsi="Courier"/>
                       <w:color w:val="000000"/>
                     </w:rPr>
                   </w:pPr>
                   <w:r>
                     <w:rPr>
-                      <w:rFonts w:ascii="Calibri" w:hAnsi="Calibri"/>
+                      <w:rFonts w:ascii="Courier" w:hAnsi="Courier"/>
                       <w:color w:val="000000"/>
                     </w:rPr>
                     <w:t> </w:t>
@@ -7343,13 +7279,13 @@
                   <w:pPr>
                     <w:jc w:val="center"/>
                     <w:rPr>
-                      <w:rFonts w:ascii="Calibri" w:hAnsi="Calibri"/>
+                      <w:rFonts w:ascii="Courier" w:hAnsi="Courier"/>
                       <w:color w:val="000000"/>
                     </w:rPr>
                   </w:pPr>
                   <w:r>
                     <w:rPr>
-                      <w:rFonts w:ascii="Calibri" w:hAnsi="Calibri"/>
+                      <w:rFonts w:ascii="Courier" w:hAnsi="Courier"/>
                       <w:color w:val="000000"/>
                     </w:rPr>
                     <w:t> </w:t>
@@ -7374,7 +7310,7 @@
                   <w:pPr>
                     <w:jc w:val="center"/>
                     <w:rPr>
-                      <w:rFonts w:ascii="Calibri" w:hAnsi="Calibri"/>
+                      <w:rFonts w:ascii="Courier" w:hAnsi="Courier"/>
                       <w:color w:val="000000"/>
                     </w:rPr>
                   </w:pPr>
@@ -7398,13 +7334,13 @@
                   <w:pPr>
                     <w:jc w:val="center"/>
                     <w:rPr>
-                      <w:rFonts w:ascii="Calibri" w:hAnsi="Calibri"/>
+                      <w:rFonts w:ascii="Courier" w:hAnsi="Courier"/>
                       <w:color w:val="000000"/>
                     </w:rPr>
                   </w:pPr>
                   <w:r>
                     <w:rPr>
-                      <w:rFonts w:ascii="Calibri" w:hAnsi="Calibri"/>
+                      <w:rFonts w:ascii="Courier" w:hAnsi="Courier"/>
                       <w:color w:val="000000"/>
                     </w:rPr>
                     <w:t> </w:t>
@@ -7434,13 +7370,13 @@
                   <w:pPr>
                     <w:jc w:val="center"/>
                     <w:rPr>
-                      <w:rFonts w:ascii="Calibri" w:hAnsi="Calibri"/>
+                      <w:rFonts w:ascii="Courier" w:hAnsi="Courier"/>
                       <w:color w:val="000000"/>
                     </w:rPr>
                   </w:pPr>
                   <w:r>
                     <w:rPr>
-                      <w:rFonts w:ascii="Calibri" w:hAnsi="Calibri"/>
+                      <w:rFonts w:ascii="Courier" w:hAnsi="Courier"/>
                       <w:color w:val="000000"/>
                     </w:rPr>
                     <w:t> </w:t>
@@ -7465,7 +7401,7 @@
                   <w:pPr>
                     <w:jc w:val="center"/>
                     <w:rPr>
-                      <w:rFonts w:ascii="Calibri" w:hAnsi="Calibri"/>
+                      <w:rFonts w:ascii="Courier" w:hAnsi="Courier"/>
                       <w:color w:val="000000"/>
                     </w:rPr>
                   </w:pPr>
@@ -7489,13 +7425,13 @@
                   <w:pPr>
                     <w:jc w:val="center"/>
                     <w:rPr>
-                      <w:rFonts w:ascii="Calibri" w:hAnsi="Calibri"/>
+                      <w:rFonts w:ascii="Courier" w:hAnsi="Courier"/>
                       <w:color w:val="000000"/>
                     </w:rPr>
                   </w:pPr>
                   <w:r>
                     <w:rPr>
-                      <w:rFonts w:ascii="Calibri" w:hAnsi="Calibri"/>
+                      <w:rFonts w:ascii="Courier" w:hAnsi="Courier"/>
                       <w:color w:val="000000"/>
                     </w:rPr>
                     <w:t> </w:t>
@@ -7525,13 +7461,13 @@
                   <w:pPr>
                     <w:jc w:val="center"/>
                     <w:rPr>
-                      <w:rFonts w:ascii="Calibri" w:hAnsi="Calibri"/>
+                      <w:rFonts w:ascii="Courier" w:hAnsi="Courier"/>
                       <w:color w:val="000000"/>
                     </w:rPr>
                   </w:pPr>
                   <w:r>
                     <w:rPr>
-                      <w:rFonts w:ascii="Calibri" w:hAnsi="Calibri"/>
+                      <w:rFonts w:ascii="Courier" w:hAnsi="Courier"/>
                       <w:color w:val="000000"/>
                     </w:rPr>
                     <w:t> </w:t>
@@ -7556,13 +7492,13 @@
                   <w:pPr>
                     <w:jc w:val="center"/>
                     <w:rPr>
-                      <w:rFonts w:ascii="Calibri" w:hAnsi="Calibri"/>
+                      <w:rFonts w:ascii="Courier" w:hAnsi="Courier"/>
                       <w:color w:val="000000"/>
                     </w:rPr>
                   </w:pPr>
                   <w:r>
                     <w:rPr>
-                      <w:rFonts w:ascii="Calibri" w:hAnsi="Calibri"/>
+                      <w:rFonts w:ascii="Courier" w:hAnsi="Courier"/>
                       <w:color w:val="000000"/>
                     </w:rPr>
                     <w:t> </w:t>
@@ -7587,13 +7523,13 @@
                   <w:pPr>
                     <w:jc w:val="center"/>
                     <w:rPr>
-                      <w:rFonts w:ascii="Calibri" w:hAnsi="Calibri"/>
+                      <w:rFonts w:ascii="Courier" w:hAnsi="Courier"/>
                       <w:color w:val="000000"/>
                     </w:rPr>
                   </w:pPr>
                   <w:r>
                     <w:rPr>
-                      <w:rFonts w:ascii="Calibri" w:hAnsi="Calibri"/>
+                      <w:rFonts w:ascii="Courier" w:hAnsi="Courier"/>
                       <w:color w:val="000000"/>
                     </w:rPr>
                     <w:t> </w:t>
@@ -7605,12 +7541,12 @@
           <w:p>
             <w:pPr>
               <w:rPr>
-                <w:rFonts w:ascii="Times New Roman" w:eastAsia="Times New Roman" w:hAnsi="Times New Roman" w:cs="Times New Roman"/>
+                <w:rFonts w:ascii="Courier" w:eastAsia="Times New Roman" w:hAnsi="Courier" w:cs="Times New Roman"/>
               </w:rPr>
             </w:pPr>
             <w:r>
               <w:rPr>
-                <w:rFonts w:ascii="Times New Roman" w:eastAsia="Times New Roman" w:hAnsi="Times New Roman" w:cs="Times New Roman"/>
+                <w:rFonts w:ascii="Courier" w:eastAsia="Times New Roman" w:hAnsi="Courier" w:cs="Times New Roman"/>
               </w:rPr>
               <w:t xml:space="preserve"> </w:t>
             </w:r>
@@ -7666,14 +7602,50 @@
             <w:pPr>
               <w:jc w:val="center"/>
               <w:rPr>
-                <w:rFonts w:ascii="Times New Roman" w:eastAsia="Times New Roman" w:hAnsi="Times New Roman" w:cs="Times New Roman"/>
+                <w:rFonts w:ascii="Courier" w:eastAsia="Times New Roman" w:hAnsi="Courier" w:cs="Times New Roman"/>
               </w:rPr>
             </w:pPr>
             <w:r>
               <w:rPr>
-                <w:rFonts w:ascii="Times New Roman" w:eastAsia="Times New Roman" w:hAnsi="Times New Roman" w:cs="Times New Roman"/>
+                <w:rFonts w:ascii="Courier" w:eastAsia="Times New Roman" w:hAnsi="Courier" w:cs="Times New Roman"/>
               </w:rPr>
               <w:t>XOR</w:t>
+            </w:r>
+          </w:p>
+          <w:p>
+            <w:pPr>
+              <w:jc w:val="center"/>
+              <w:rPr>
+                <w:rFonts w:ascii="Courier" w:eastAsia="Times New Roman" w:hAnsi="Courier" w:cs="Times New Roman"/>
+              </w:rPr>
+            </w:pPr>
+          </w:p>
+          <w:p>
+            <w:pPr>
+              <w:jc w:val="center"/>
+              <w:rPr>
+                <w:rFonts w:eastAsia="Times New Roman" w:cstheme="minorHAnsi"/>
+              </w:rPr>
+            </w:pPr>
+            <w:r>
+              <w:rPr>
+                <w:rFonts w:eastAsia="Times New Roman" w:cstheme="minorHAnsi"/>
+              </w:rPr>
+              <w:t>Exclusive</w:t>
+            </w:r>
+          </w:p>
+          <w:p>
+            <w:pPr>
+              <w:jc w:val="center"/>
+              <w:rPr>
+                <w:rFonts w:ascii="Courier" w:eastAsia="Times New Roman" w:hAnsi="Courier" w:cs="Times New Roman"/>
+              </w:rPr>
+            </w:pPr>
+            <w:r>
+              <w:rPr>
+                <w:rFonts w:ascii="Courier" w:eastAsia="Times New Roman" w:hAnsi="Courier" w:cs="Times New Roman"/>
+              </w:rPr>
+              <w:t>OR</w:t>
             </w:r>
           </w:p>
         </w:tc>
@@ -7690,7 +7662,7 @@
           <w:p>
             <w:pPr>
               <w:rPr>
-                <w:rFonts w:ascii="Times New Roman" w:eastAsia="Times New Roman" w:hAnsi="Times New Roman" w:cs="Times New Roman"/>
+                <w:rFonts w:ascii="Courier" w:eastAsia="Times New Roman" w:hAnsi="Courier" w:cs="Times New Roman"/>
               </w:rPr>
             </w:pPr>
           </w:p>
@@ -7708,7 +7680,7 @@
           <w:p>
             <w:pPr>
               <w:rPr>
-                <w:rFonts w:ascii="Times New Roman" w:eastAsia="Times New Roman" w:hAnsi="Times New Roman" w:cs="Times New Roman"/>
+                <w:rFonts w:ascii="Courier" w:eastAsia="Times New Roman" w:hAnsi="Courier" w:cs="Times New Roman"/>
               </w:rPr>
             </w:pPr>
           </w:p>
@@ -7744,7 +7716,7 @@
                   <w:pPr>
                     <w:jc w:val="center"/>
                     <w:rPr>
-                      <w:rFonts w:ascii="Calibri" w:hAnsi="Calibri"/>
+                      <w:rFonts w:ascii="Courier" w:hAnsi="Courier"/>
                       <w:b/>
                       <w:bCs/>
                       <w:color w:val="000000"/>
@@ -7752,7 +7724,7 @@
                   </w:pPr>
                   <w:r>
                     <w:rPr>
-                      <w:rFonts w:ascii="Calibri" w:hAnsi="Calibri"/>
+                      <w:rFonts w:ascii="Courier" w:hAnsi="Courier"/>
                       <w:b/>
                       <w:bCs/>
                       <w:color w:val="000000"/>
@@ -7779,7 +7751,7 @@
                   <w:pPr>
                     <w:jc w:val="center"/>
                     <w:rPr>
-                      <w:rFonts w:ascii="Calibri" w:hAnsi="Calibri"/>
+                      <w:rFonts w:ascii="Courier" w:hAnsi="Courier"/>
                       <w:b/>
                       <w:bCs/>
                       <w:color w:val="000000"/>
@@ -7787,7 +7759,7 @@
                   </w:pPr>
                   <w:r>
                     <w:rPr>
-                      <w:rFonts w:ascii="Calibri" w:hAnsi="Calibri"/>
+                      <w:rFonts w:ascii="Courier" w:hAnsi="Courier"/>
                       <w:b/>
                       <w:bCs/>
                       <w:color w:val="000000"/>
@@ -7814,7 +7786,7 @@
                   <w:pPr>
                     <w:jc w:val="center"/>
                     <w:rPr>
-                      <w:rFonts w:ascii="Calibri" w:hAnsi="Calibri"/>
+                      <w:rFonts w:ascii="Courier" w:hAnsi="Courier"/>
                       <w:b/>
                       <w:bCs/>
                       <w:color w:val="000000"/>
@@ -7822,7 +7794,7 @@
                   </w:pPr>
                   <w:r>
                     <w:rPr>
-                      <w:rFonts w:ascii="Calibri" w:hAnsi="Calibri"/>
+                      <w:rFonts w:ascii="Courier" w:hAnsi="Courier"/>
                       <w:b/>
                       <w:bCs/>
                       <w:color w:val="000000"/>
@@ -7854,13 +7826,13 @@
                   <w:pPr>
                     <w:jc w:val="center"/>
                     <w:rPr>
-                      <w:rFonts w:ascii="Calibri" w:hAnsi="Calibri"/>
+                      <w:rFonts w:ascii="Courier" w:hAnsi="Courier"/>
                       <w:color w:val="000000"/>
                     </w:rPr>
                   </w:pPr>
                   <w:r>
                     <w:rPr>
-                      <w:rFonts w:ascii="Calibri" w:hAnsi="Calibri"/>
+                      <w:rFonts w:ascii="Courier" w:hAnsi="Courier"/>
                       <w:color w:val="000000"/>
                     </w:rPr>
                     <w:t> </w:t>
@@ -7885,7 +7857,7 @@
                   <w:pPr>
                     <w:jc w:val="center"/>
                     <w:rPr>
-                      <w:rFonts w:ascii="Calibri" w:hAnsi="Calibri"/>
+                      <w:rFonts w:ascii="Courier" w:hAnsi="Courier"/>
                       <w:color w:val="000000"/>
                     </w:rPr>
                   </w:pPr>
@@ -7909,13 +7881,13 @@
                   <w:pPr>
                     <w:jc w:val="center"/>
                     <w:rPr>
-                      <w:rFonts w:ascii="Calibri" w:hAnsi="Calibri"/>
+                      <w:rFonts w:ascii="Courier" w:hAnsi="Courier"/>
                       <w:color w:val="000000"/>
                     </w:rPr>
                   </w:pPr>
                   <w:r>
                     <w:rPr>
-                      <w:rFonts w:ascii="Calibri" w:hAnsi="Calibri"/>
+                      <w:rFonts w:ascii="Courier" w:hAnsi="Courier"/>
                       <w:color w:val="000000"/>
                     </w:rPr>
                     <w:t> </w:t>
@@ -7945,13 +7917,13 @@
                   <w:pPr>
                     <w:jc w:val="center"/>
                     <w:rPr>
-                      <w:rFonts w:ascii="Calibri" w:hAnsi="Calibri"/>
+                      <w:rFonts w:ascii="Courier" w:hAnsi="Courier"/>
                       <w:color w:val="000000"/>
                     </w:rPr>
                   </w:pPr>
                   <w:r>
                     <w:rPr>
-                      <w:rFonts w:ascii="Calibri" w:hAnsi="Calibri"/>
+                      <w:rFonts w:ascii="Courier" w:hAnsi="Courier"/>
                       <w:color w:val="000000"/>
                     </w:rPr>
                     <w:t> </w:t>
@@ -7976,7 +7948,7 @@
                   <w:pPr>
                     <w:jc w:val="center"/>
                     <w:rPr>
-                      <w:rFonts w:ascii="Calibri" w:hAnsi="Calibri"/>
+                      <w:rFonts w:ascii="Courier" w:hAnsi="Courier"/>
                       <w:color w:val="000000"/>
                     </w:rPr>
                   </w:pPr>
@@ -8000,13 +7972,13 @@
                   <w:pPr>
                     <w:jc w:val="center"/>
                     <w:rPr>
-                      <w:rFonts w:ascii="Calibri" w:hAnsi="Calibri"/>
+                      <w:rFonts w:ascii="Courier" w:hAnsi="Courier"/>
                       <w:color w:val="000000"/>
                     </w:rPr>
                   </w:pPr>
                   <w:r>
                     <w:rPr>
-                      <w:rFonts w:ascii="Calibri" w:hAnsi="Calibri"/>
+                      <w:rFonts w:ascii="Courier" w:hAnsi="Courier"/>
                       <w:color w:val="000000"/>
                     </w:rPr>
                     <w:t> </w:t>
@@ -8036,13 +8008,13 @@
                   <w:pPr>
                     <w:jc w:val="center"/>
                     <w:rPr>
-                      <w:rFonts w:ascii="Calibri" w:hAnsi="Calibri"/>
+                      <w:rFonts w:ascii="Courier" w:hAnsi="Courier"/>
                       <w:color w:val="000000"/>
                     </w:rPr>
                   </w:pPr>
                   <w:r>
                     <w:rPr>
-                      <w:rFonts w:ascii="Calibri" w:hAnsi="Calibri"/>
+                      <w:rFonts w:ascii="Courier" w:hAnsi="Courier"/>
                       <w:color w:val="000000"/>
                     </w:rPr>
                     <w:t> </w:t>
@@ -8067,7 +8039,7 @@
                   <w:pPr>
                     <w:jc w:val="center"/>
                     <w:rPr>
-                      <w:rFonts w:ascii="Calibri" w:hAnsi="Calibri"/>
+                      <w:rFonts w:ascii="Courier" w:hAnsi="Courier"/>
                       <w:color w:val="000000"/>
                     </w:rPr>
                   </w:pPr>
@@ -8091,13 +8063,13 @@
                   <w:pPr>
                     <w:jc w:val="center"/>
                     <w:rPr>
-                      <w:rFonts w:ascii="Calibri" w:hAnsi="Calibri"/>
+                      <w:rFonts w:ascii="Courier" w:hAnsi="Courier"/>
                       <w:color w:val="000000"/>
                     </w:rPr>
                   </w:pPr>
                   <w:r>
                     <w:rPr>
-                      <w:rFonts w:ascii="Calibri" w:hAnsi="Calibri"/>
+                      <w:rFonts w:ascii="Courier" w:hAnsi="Courier"/>
                       <w:color w:val="000000"/>
                     </w:rPr>
                     <w:t> </w:t>
@@ -8127,13 +8099,13 @@
                   <w:pPr>
                     <w:jc w:val="center"/>
                     <w:rPr>
-                      <w:rFonts w:ascii="Calibri" w:hAnsi="Calibri"/>
+                      <w:rFonts w:ascii="Courier" w:hAnsi="Courier"/>
                       <w:color w:val="000000"/>
                     </w:rPr>
                   </w:pPr>
                   <w:r>
                     <w:rPr>
-                      <w:rFonts w:ascii="Calibri" w:hAnsi="Calibri"/>
+                      <w:rFonts w:ascii="Courier" w:hAnsi="Courier"/>
                       <w:color w:val="000000"/>
                     </w:rPr>
                     <w:t> </w:t>
@@ -8158,13 +8130,13 @@
                   <w:pPr>
                     <w:jc w:val="center"/>
                     <w:rPr>
-                      <w:rFonts w:ascii="Calibri" w:hAnsi="Calibri"/>
+                      <w:rFonts w:ascii="Courier" w:hAnsi="Courier"/>
                       <w:color w:val="000000"/>
                     </w:rPr>
                   </w:pPr>
                   <w:r>
                     <w:rPr>
-                      <w:rFonts w:ascii="Calibri" w:hAnsi="Calibri"/>
+                      <w:rFonts w:ascii="Courier" w:hAnsi="Courier"/>
                       <w:color w:val="000000"/>
                     </w:rPr>
                     <w:t> </w:t>
@@ -8189,13 +8161,13 @@
                   <w:pPr>
                     <w:jc w:val="center"/>
                     <w:rPr>
-                      <w:rFonts w:ascii="Calibri" w:hAnsi="Calibri"/>
+                      <w:rFonts w:ascii="Courier" w:hAnsi="Courier"/>
                       <w:color w:val="000000"/>
                     </w:rPr>
                   </w:pPr>
                   <w:r>
                     <w:rPr>
-                      <w:rFonts w:ascii="Calibri" w:hAnsi="Calibri"/>
+                      <w:rFonts w:ascii="Courier" w:hAnsi="Courier"/>
                       <w:color w:val="000000"/>
                     </w:rPr>
                     <w:t> </w:t>
@@ -8207,12 +8179,12 @@
           <w:p>
             <w:pPr>
               <w:rPr>
-                <w:rFonts w:ascii="Times New Roman" w:eastAsia="Times New Roman" w:hAnsi="Times New Roman" w:cs="Times New Roman"/>
+                <w:rFonts w:ascii="Courier" w:eastAsia="Times New Roman" w:hAnsi="Courier" w:cs="Times New Roman"/>
               </w:rPr>
             </w:pPr>
             <w:r>
               <w:rPr>
-                <w:rFonts w:ascii="Times New Roman" w:eastAsia="Times New Roman" w:hAnsi="Times New Roman" w:cs="Times New Roman"/>
+                <w:rFonts w:ascii="Courier" w:eastAsia="Times New Roman" w:hAnsi="Courier" w:cs="Times New Roman"/>
               </w:rPr>
               <w:t xml:space="preserve"> </w:t>
             </w:r>
@@ -8268,14 +8240,50 @@
             <w:pPr>
               <w:jc w:val="center"/>
               <w:rPr>
-                <w:rFonts w:ascii="Times New Roman" w:eastAsia="Times New Roman" w:hAnsi="Times New Roman" w:cs="Times New Roman"/>
+                <w:rFonts w:ascii="Courier" w:eastAsia="Times New Roman" w:hAnsi="Courier" w:cs="Times New Roman"/>
               </w:rPr>
             </w:pPr>
             <w:r>
               <w:rPr>
-                <w:rFonts w:ascii="Times New Roman" w:eastAsia="Times New Roman" w:hAnsi="Times New Roman" w:cs="Times New Roman"/>
+                <w:rFonts w:ascii="Courier" w:eastAsia="Times New Roman" w:hAnsi="Courier" w:cs="Times New Roman"/>
               </w:rPr>
               <w:t>XNOR</w:t>
+            </w:r>
+          </w:p>
+          <w:p>
+            <w:pPr>
+              <w:jc w:val="center"/>
+              <w:rPr>
+                <w:rFonts w:ascii="Courier" w:eastAsia="Times New Roman" w:hAnsi="Courier" w:cs="Times New Roman"/>
+              </w:rPr>
+            </w:pPr>
+          </w:p>
+          <w:p>
+            <w:pPr>
+              <w:jc w:val="center"/>
+              <w:rPr>
+                <w:rFonts w:eastAsia="Times New Roman" w:cstheme="minorHAnsi"/>
+              </w:rPr>
+            </w:pPr>
+            <w:r>
+              <w:rPr>
+                <w:rFonts w:eastAsia="Times New Roman" w:cstheme="minorHAnsi"/>
+              </w:rPr>
+              <w:t>Exclusive</w:t>
+            </w:r>
+          </w:p>
+          <w:p>
+            <w:pPr>
+              <w:jc w:val="center"/>
+              <w:rPr>
+                <w:rFonts w:ascii="Courier" w:eastAsia="Times New Roman" w:hAnsi="Courier" w:cs="Times New Roman"/>
+              </w:rPr>
+            </w:pPr>
+            <w:r>
+              <w:rPr>
+                <w:rFonts w:ascii="Courier" w:eastAsia="Times New Roman" w:hAnsi="Courier" w:cs="Times New Roman"/>
+              </w:rPr>
+              <w:t>NOR</w:t>
             </w:r>
           </w:p>
         </w:tc>
@@ -8292,7 +8300,7 @@
           <w:p>
             <w:pPr>
               <w:rPr>
-                <w:rFonts w:ascii="Times New Roman" w:eastAsia="Times New Roman" w:hAnsi="Times New Roman" w:cs="Times New Roman"/>
+                <w:rFonts w:ascii="Courier" w:eastAsia="Times New Roman" w:hAnsi="Courier" w:cs="Times New Roman"/>
               </w:rPr>
             </w:pPr>
           </w:p>
@@ -8310,7 +8318,7 @@
           <w:p>
             <w:pPr>
               <w:rPr>
-                <w:rFonts w:ascii="Times New Roman" w:eastAsia="Times New Roman" w:hAnsi="Times New Roman" w:cs="Times New Roman"/>
+                <w:rFonts w:ascii="Courier" w:eastAsia="Times New Roman" w:hAnsi="Courier" w:cs="Times New Roman"/>
               </w:rPr>
             </w:pPr>
           </w:p>
@@ -8346,7 +8354,7 @@
                   <w:pPr>
                     <w:jc w:val="center"/>
                     <w:rPr>
-                      <w:rFonts w:ascii="Calibri" w:hAnsi="Calibri"/>
+                      <w:rFonts w:ascii="Courier" w:hAnsi="Courier"/>
                       <w:b/>
                       <w:bCs/>
                       <w:color w:val="000000"/>
@@ -8354,7 +8362,7 @@
                   </w:pPr>
                   <w:r>
                     <w:rPr>
-                      <w:rFonts w:ascii="Calibri" w:hAnsi="Calibri"/>
+                      <w:rFonts w:ascii="Courier" w:hAnsi="Courier"/>
                       <w:b/>
                       <w:bCs/>
                       <w:color w:val="000000"/>
@@ -8381,7 +8389,7 @@
                   <w:pPr>
                     <w:jc w:val="center"/>
                     <w:rPr>
-                      <w:rFonts w:ascii="Calibri" w:hAnsi="Calibri"/>
+                      <w:rFonts w:ascii="Courier" w:hAnsi="Courier"/>
                       <w:b/>
                       <w:bCs/>
                       <w:color w:val="000000"/>
@@ -8389,7 +8397,7 @@
                   </w:pPr>
                   <w:r>
                     <w:rPr>
-                      <w:rFonts w:ascii="Calibri" w:hAnsi="Calibri"/>
+                      <w:rFonts w:ascii="Courier" w:hAnsi="Courier"/>
                       <w:b/>
                       <w:bCs/>
                       <w:color w:val="000000"/>
@@ -8416,7 +8424,7 @@
                   <w:pPr>
                     <w:jc w:val="center"/>
                     <w:rPr>
-                      <w:rFonts w:ascii="Calibri" w:hAnsi="Calibri"/>
+                      <w:rFonts w:ascii="Courier" w:hAnsi="Courier"/>
                       <w:b/>
                       <w:bCs/>
                       <w:color w:val="000000"/>
@@ -8424,7 +8432,7 @@
                   </w:pPr>
                   <w:r>
                     <w:rPr>
-                      <w:rFonts w:ascii="Calibri" w:hAnsi="Calibri"/>
+                      <w:rFonts w:ascii="Courier" w:hAnsi="Courier"/>
                       <w:b/>
                       <w:bCs/>
                       <w:color w:val="000000"/>
@@ -8456,13 +8464,13 @@
                   <w:pPr>
                     <w:jc w:val="center"/>
                     <w:rPr>
-                      <w:rFonts w:ascii="Calibri" w:hAnsi="Calibri"/>
+                      <w:rFonts w:ascii="Courier" w:hAnsi="Courier"/>
                       <w:color w:val="000000"/>
                     </w:rPr>
                   </w:pPr>
                   <w:r>
                     <w:rPr>
-                      <w:rFonts w:ascii="Calibri" w:hAnsi="Calibri"/>
+                      <w:rFonts w:ascii="Courier" w:hAnsi="Courier"/>
                       <w:color w:val="000000"/>
                     </w:rPr>
                     <w:t> </w:t>
@@ -8487,7 +8495,7 @@
                   <w:pPr>
                     <w:jc w:val="center"/>
                     <w:rPr>
-                      <w:rFonts w:ascii="Calibri" w:hAnsi="Calibri"/>
+                      <w:rFonts w:ascii="Courier" w:hAnsi="Courier"/>
                       <w:color w:val="000000"/>
                     </w:rPr>
                   </w:pPr>
@@ -8511,13 +8519,13 @@
                   <w:pPr>
                     <w:jc w:val="center"/>
                     <w:rPr>
-                      <w:rFonts w:ascii="Calibri" w:hAnsi="Calibri"/>
+                      <w:rFonts w:ascii="Courier" w:hAnsi="Courier"/>
                       <w:color w:val="000000"/>
                     </w:rPr>
                   </w:pPr>
                   <w:r>
                     <w:rPr>
-                      <w:rFonts w:ascii="Calibri" w:hAnsi="Calibri"/>
+                      <w:rFonts w:ascii="Courier" w:hAnsi="Courier"/>
                       <w:color w:val="000000"/>
                     </w:rPr>
                     <w:t> </w:t>
@@ -8547,13 +8555,13 @@
                   <w:pPr>
                     <w:jc w:val="center"/>
                     <w:rPr>
-                      <w:rFonts w:ascii="Calibri" w:hAnsi="Calibri"/>
+                      <w:rFonts w:ascii="Courier" w:hAnsi="Courier"/>
                       <w:color w:val="000000"/>
                     </w:rPr>
                   </w:pPr>
                   <w:r>
                     <w:rPr>
-                      <w:rFonts w:ascii="Calibri" w:hAnsi="Calibri"/>
+                      <w:rFonts w:ascii="Courier" w:hAnsi="Courier"/>
                       <w:color w:val="000000"/>
                     </w:rPr>
                     <w:t> </w:t>
@@ -8578,7 +8586,7 @@
                   <w:pPr>
                     <w:jc w:val="center"/>
                     <w:rPr>
-                      <w:rFonts w:ascii="Calibri" w:hAnsi="Calibri"/>
+                      <w:rFonts w:ascii="Courier" w:hAnsi="Courier"/>
                       <w:color w:val="000000"/>
                     </w:rPr>
                   </w:pPr>
@@ -8602,13 +8610,13 @@
                   <w:pPr>
                     <w:jc w:val="center"/>
                     <w:rPr>
-                      <w:rFonts w:ascii="Calibri" w:hAnsi="Calibri"/>
+                      <w:rFonts w:ascii="Courier" w:hAnsi="Courier"/>
                       <w:color w:val="000000"/>
                     </w:rPr>
                   </w:pPr>
                   <w:r>
                     <w:rPr>
-                      <w:rFonts w:ascii="Calibri" w:hAnsi="Calibri"/>
+                      <w:rFonts w:ascii="Courier" w:hAnsi="Courier"/>
                       <w:color w:val="000000"/>
                     </w:rPr>
                     <w:t> </w:t>
@@ -8638,13 +8646,13 @@
                   <w:pPr>
                     <w:jc w:val="center"/>
                     <w:rPr>
-                      <w:rFonts w:ascii="Calibri" w:hAnsi="Calibri"/>
+                      <w:rFonts w:ascii="Courier" w:hAnsi="Courier"/>
                       <w:color w:val="000000"/>
                     </w:rPr>
                   </w:pPr>
                   <w:r>
                     <w:rPr>
-                      <w:rFonts w:ascii="Calibri" w:hAnsi="Calibri"/>
+                      <w:rFonts w:ascii="Courier" w:hAnsi="Courier"/>
                       <w:color w:val="000000"/>
                     </w:rPr>
                     <w:t> </w:t>
@@ -8669,7 +8677,7 @@
                   <w:pPr>
                     <w:jc w:val="center"/>
                     <w:rPr>
-                      <w:rFonts w:ascii="Calibri" w:hAnsi="Calibri"/>
+                      <w:rFonts w:ascii="Courier" w:hAnsi="Courier"/>
                       <w:color w:val="000000"/>
                     </w:rPr>
                   </w:pPr>
@@ -8693,13 +8701,13 @@
                   <w:pPr>
                     <w:jc w:val="center"/>
                     <w:rPr>
-                      <w:rFonts w:ascii="Calibri" w:hAnsi="Calibri"/>
+                      <w:rFonts w:ascii="Courier" w:hAnsi="Courier"/>
                       <w:color w:val="000000"/>
                     </w:rPr>
                   </w:pPr>
                   <w:r>
                     <w:rPr>
-                      <w:rFonts w:ascii="Calibri" w:hAnsi="Calibri"/>
+                      <w:rFonts w:ascii="Courier" w:hAnsi="Courier"/>
                       <w:color w:val="000000"/>
                     </w:rPr>
                     <w:t> </w:t>
@@ -8729,13 +8737,13 @@
                   <w:pPr>
                     <w:jc w:val="center"/>
                     <w:rPr>
-                      <w:rFonts w:ascii="Calibri" w:hAnsi="Calibri"/>
+                      <w:rFonts w:ascii="Courier" w:hAnsi="Courier"/>
                       <w:color w:val="000000"/>
                     </w:rPr>
                   </w:pPr>
                   <w:r>
                     <w:rPr>
-                      <w:rFonts w:ascii="Calibri" w:hAnsi="Calibri"/>
+                      <w:rFonts w:ascii="Courier" w:hAnsi="Courier"/>
                       <w:color w:val="000000"/>
                     </w:rPr>
                     <w:t> </w:t>
@@ -8760,13 +8768,13 @@
                   <w:pPr>
                     <w:jc w:val="center"/>
                     <w:rPr>
-                      <w:rFonts w:ascii="Calibri" w:hAnsi="Calibri"/>
+                      <w:rFonts w:ascii="Courier" w:hAnsi="Courier"/>
                       <w:color w:val="000000"/>
                     </w:rPr>
                   </w:pPr>
                   <w:r>
                     <w:rPr>
-                      <w:rFonts w:ascii="Calibri" w:hAnsi="Calibri"/>
+                      <w:rFonts w:ascii="Courier" w:hAnsi="Courier"/>
                       <w:color w:val="000000"/>
                     </w:rPr>
                     <w:t> </w:t>
@@ -8791,13 +8799,13 @@
                   <w:pPr>
                     <w:jc w:val="center"/>
                     <w:rPr>
-                      <w:rFonts w:ascii="Calibri" w:hAnsi="Calibri"/>
+                      <w:rFonts w:ascii="Courier" w:hAnsi="Courier"/>
                       <w:color w:val="000000"/>
                     </w:rPr>
                   </w:pPr>
                   <w:r>
                     <w:rPr>
-                      <w:rFonts w:ascii="Calibri" w:hAnsi="Calibri"/>
+                      <w:rFonts w:ascii="Courier" w:hAnsi="Courier"/>
                       <w:color w:val="000000"/>
                     </w:rPr>
                     <w:t> </w:t>
@@ -8809,12 +8817,12 @@
           <w:p>
             <w:pPr>
               <w:rPr>
-                <w:rFonts w:ascii="Times New Roman" w:eastAsia="Times New Roman" w:hAnsi="Times New Roman" w:cs="Times New Roman"/>
+                <w:rFonts w:ascii="Courier" w:eastAsia="Times New Roman" w:hAnsi="Courier" w:cs="Times New Roman"/>
               </w:rPr>
             </w:pPr>
             <w:r>
               <w:rPr>
-                <w:rFonts w:ascii="Times New Roman" w:eastAsia="Times New Roman" w:hAnsi="Times New Roman" w:cs="Times New Roman"/>
+                <w:rFonts w:ascii="Courier" w:eastAsia="Times New Roman" w:hAnsi="Courier" w:cs="Times New Roman"/>
               </w:rPr>
               <w:t xml:space="preserve"> </w:t>
             </w:r>
@@ -8986,6 +8994,9 @@
         <w:jc w:val="center"/>
       </w:pPr>
       <w:r>
+        <w:rPr>
+          <w:noProof/>
+        </w:rPr>
         <w:lastRenderedPageBreak/>
         <w:drawing>
           <wp:inline distT="0" distB="0" distL="0" distR="0" wp14:anchorId="217C2430" wp14:editId="6D19DD69">

</xml_diff>